<commit_message>
Finished win32; corrected some errors in linux.
</commit_message>
<xml_diff>
--- a/SheafSystemProgrammersGuideInstallationLinux.docx
+++ b/SheafSystemProgrammersGuideInstallationLinux.docx
@@ -41,6 +41,34 @@
         <w:pStyle w:val="Heading1"/>
       </w:pPr>
       <w:r>
+        <w:t>SheafSystem installation</w:t>
+      </w:r>
+    </w:p>
+    <w:p>
+      <w:r>
+        <w:t>You will need to know the full path to your installation of the SheafSystem. We'll refer to this as &lt;ss_install_dir&gt;. For instance, you might have:</w:t>
+      </w:r>
+    </w:p>
+    <w:p>
+      <w:r>
+        <w:t>&lt;ss_install_dir&gt; = /usr/local/SheafSystem-3.0.9</w:t>
+      </w:r>
+    </w:p>
+    <w:p>
+      <w:r>
+        <w:t>The &lt;ss_install_dir&gt; contains a subdirectory for the SheafSystem itself and a subdirectory for the SheafSystemTest module. We will refer to full path to the subdirectory containing the SheafSystem itself as &lt;ss_dir&gt;. It is always of the form</w:t>
+      </w:r>
+    </w:p>
+    <w:p>
+      <w:r>
+        <w:t>&lt;ss_dir&gt; = &lt;ss_install_dir&gt;/SheafSystem-&lt;version&gt;.</w:t>
+      </w:r>
+    </w:p>
+    <w:p>
+      <w:pPr>
+        <w:pStyle w:val="Heading1"/>
+      </w:pPr>
+      <w:r>
         <w:t>Running the installer</w:t>
       </w:r>
     </w:p>
@@ -72,7 +100,13 @@
         <w:t>&lt;install_dir&gt;</w:t>
       </w:r>
       <w:r>
-        <w:t xml:space="preserve"> = /usr/local/SheafSystem</w:t>
+        <w:t xml:space="preserve"> = /home/&lt;user&gt;/</w:t>
+      </w:r>
+      <w:r>
+        <w:t>SheafSystem</w:t>
+      </w:r>
+      <w:r>
+        <w:t>ProgrammersGuide</w:t>
       </w:r>
     </w:p>
     <w:p>
@@ -146,51 +180,16 @@
       </w:r>
     </w:p>
     <w:p>
-      <w:r>
-        <w:t>When the installer is finished installing, it will present you with a "done" button. It takes a a short time after you've pushed done to completely finish.</w:t>
-      </w:r>
-      <w:r>
-        <w:t xml:space="preserve"> The &lt;install_dir&gt; folder now has several subfolders. Two of them are important in the rest of this document:</w:t>
-      </w:r>
-    </w:p>
-    <w:p>
-      <w:pPr>
-        <w:pStyle w:val="ListParagraph"/>
-        <w:numPr>
-          <w:ilvl w:val="0"/>
-          <w:numId w:val="24"/>
-        </w:numPr>
-        <w:jc w:val="left"/>
+      <w:pPr>
         <w:rPr>
           <w:b/>
         </w:rPr>
       </w:pPr>
       <w:r>
-        <w:t>The location of the SheafSystem binary tree, &lt;install_dir&gt;/SheafSystem</w:t>
-      </w:r>
-      <w:r>
-        <w:noBreakHyphen/>
-        <w:t>&lt;version&gt;, which we will refer to as &lt;ss_dir&gt;.</w:t>
-      </w:r>
-    </w:p>
-    <w:p>
-      <w:pPr>
-        <w:pStyle w:val="ListParagraph"/>
-        <w:numPr>
-          <w:ilvl w:val="0"/>
-          <w:numId w:val="24"/>
-        </w:numPr>
-        <w:jc w:val="left"/>
-        <w:rPr>
-          <w:b/>
-        </w:rPr>
-      </w:pPr>
-      <w:r>
-        <w:t>The location of the SheafSystemTest source tree, &lt;install_dir&gt;/SheafSystemTest</w:t>
-      </w:r>
-      <w:r>
-        <w:noBreakHyphen/>
-        <w:t>&lt;version&gt;, which we will refer to as &lt;sst_dir&gt;.</w:t>
+        <w:t>When the installer is finished installing, it will present you with a "done" button. It takes a a short time after you've p</w:t>
+      </w:r>
+      <w:r>
+        <w:t>ushed done to completely finish</w:t>
       </w:r>
     </w:p>
     <w:p>
@@ -198,6 +197,7 @@
         <w:pStyle w:val="Heading1"/>
       </w:pPr>
       <w:r>
+        <w:lastRenderedPageBreak/>
         <w:t xml:space="preserve">Configuring </w:t>
       </w:r>
       <w:r>
@@ -251,7 +251,6 @@
     </w:p>
     <w:p>
       <w:r>
-        <w:lastRenderedPageBreak/>
         <w:t xml:space="preserve">The SheafSystem libraries </w:t>
       </w:r>
       <w:r>
@@ -320,6 +319,11 @@
       </w:r>
     </w:p>
     <w:p>
+      <w:r>
+        <w:t>However, the SheafSystem requires g++ version 4.2.2 or later, so make sure to you have at least this version.</w:t>
+      </w:r>
+    </w:p>
+    <w:p>
       <w:pPr>
         <w:pStyle w:val="Heading2"/>
       </w:pPr>
@@ -519,7 +523,10 @@
     </w:p>
     <w:p>
       <w:r>
-        <w:t>Now we're read</w:t>
+        <w:t>Once you've set the environment for Gnu or Intel, you're</w:t>
+      </w:r>
+      <w:r>
+        <w:t xml:space="preserve"> read</w:t>
       </w:r>
       <w:r>
         <w:t xml:space="preserve">y to configure. The examples module </w:t>
@@ -555,21 +562,10 @@
         <w:t xml:space="preserve"> absolute</w:t>
       </w:r>
       <w:r>
-        <w:t xml:space="preserve"> path to the SheafSystem </w:t>
-      </w:r>
-      <w:r>
-        <w:t xml:space="preserve">binaries </w:t>
-      </w:r>
-      <w:r>
-        <w:t>insta</w:t>
-      </w:r>
-      <w:r>
-        <w:t>llation, for instance:</w:t>
-      </w:r>
-    </w:p>
-    <w:p>
-      <w:r>
-        <w:t>/usr/local/SheafSystem/SheafSystem-3.0.10</w:t>
+        <w:t xml:space="preserve"> path to the SheafSystem</w:t>
+      </w:r>
+      <w:r>
+        <w:t>, give it &lt;ss_dir&gt;, as described above</w:t>
       </w:r>
     </w:p>
     <w:p>
@@ -609,8 +605,107 @@
       <w:r>
         <w:rPr>
           <w:rStyle w:val="definition"/>
-        </w:rPr>
-        <w:t>delete the build directory before you try again</w:t>
+          <w:u w:val="single"/>
+        </w:rPr>
+        <w:t>DELETE</w:t>
+      </w:r>
+      <w:r>
+        <w:rPr>
+          <w:rStyle w:val="definition"/>
+          <w:u w:val="none"/>
+        </w:rPr>
+        <w:t xml:space="preserve"> </w:t>
+      </w:r>
+      <w:r>
+        <w:rPr>
+          <w:rStyle w:val="definition"/>
+          <w:u w:val="single"/>
+        </w:rPr>
+        <w:t>THE</w:t>
+      </w:r>
+      <w:r>
+        <w:rPr>
+          <w:rStyle w:val="definition"/>
+          <w:u w:val="none"/>
+        </w:rPr>
+        <w:t xml:space="preserve"> </w:t>
+      </w:r>
+      <w:r>
+        <w:rPr>
+          <w:rStyle w:val="definition"/>
+          <w:u w:val="single"/>
+        </w:rPr>
+        <w:t>BUILD</w:t>
+      </w:r>
+      <w:r>
+        <w:rPr>
+          <w:rStyle w:val="definition"/>
+          <w:u w:val="none"/>
+        </w:rPr>
+        <w:t xml:space="preserve"> </w:t>
+      </w:r>
+      <w:r>
+        <w:rPr>
+          <w:rStyle w:val="definition"/>
+          <w:u w:val="single"/>
+        </w:rPr>
+        <w:t>DIRECTORY</w:t>
+      </w:r>
+      <w:r>
+        <w:rPr>
+          <w:rStyle w:val="definition"/>
+          <w:u w:val="none"/>
+        </w:rPr>
+        <w:t xml:space="preserve"> </w:t>
+      </w:r>
+      <w:r>
+        <w:rPr>
+          <w:rStyle w:val="definition"/>
+          <w:u w:val="single"/>
+        </w:rPr>
+        <w:t>BEFORE</w:t>
+      </w:r>
+      <w:r>
+        <w:rPr>
+          <w:rStyle w:val="definition"/>
+          <w:u w:val="none"/>
+        </w:rPr>
+        <w:t xml:space="preserve"> </w:t>
+      </w:r>
+      <w:r>
+        <w:rPr>
+          <w:rStyle w:val="definition"/>
+          <w:u w:val="single"/>
+        </w:rPr>
+        <w:t>YOU</w:t>
+      </w:r>
+      <w:r>
+        <w:rPr>
+          <w:rStyle w:val="definition"/>
+          <w:u w:val="none"/>
+        </w:rPr>
+        <w:t xml:space="preserve"> </w:t>
+      </w:r>
+      <w:r>
+        <w:rPr>
+          <w:rStyle w:val="definition"/>
+          <w:u w:val="single"/>
+        </w:rPr>
+        <w:t>TRY</w:t>
+      </w:r>
+      <w:r>
+        <w:rPr>
+          <w:rStyle w:val="definition"/>
+          <w:u w:val="none"/>
+        </w:rPr>
+        <w:t xml:space="preserve"> </w:t>
+      </w:r>
+      <w:r>
+        <w:rPr>
+          <w:rStyle w:val="definition"/>
+          <w:u w:val="single"/>
+        </w:rPr>
+        <w:t>AGAIN</w:t>
       </w:r>
       <w:r>
         <w:t xml:space="preserve">. If cmboot runs ok, it will finish with a recommendation to </w:t>
@@ -752,8 +847,13 @@
     </w:p>
     <w:p>
       <w:r>
-        <w:t>Roughly speaking the examples should be run in order, since some require the output of earlier examples. Example32 in the field subdirectory is a special case. It requires the output of example30, example30.hdf, which must be copied into the field directory before running example32.</w:t>
-      </w:r>
+        <w:t>Roughly speaking the examples should be run in order, since some require the output of earlier</w:t>
+      </w:r>
+      <w:r>
+        <w:t xml:space="preserve"> examples.</w:t>
+      </w:r>
+      <w:bookmarkStart w:id="0" w:name="_GoBack"/>
+      <w:bookmarkEnd w:id="0"/>
     </w:p>
     <w:sectPr>
       <w:headerReference w:type="even" r:id="rId9"/>
@@ -854,13 +954,37 @@
       </w:rPr>
       <w:t xml:space="preserve"> of </w:t>
     </w:r>
+    <w:fldSimple w:instr=" NUMPAGES  \* MERGEFORMAT ">
+      <w:r>
+        <w:rPr>
+          <w:rStyle w:val="PageNumber"/>
+          <w:noProof/>
+        </w:rPr>
+        <w:t>1</w:t>
+      </w:r>
+    </w:fldSimple>
     <w:r>
+      <w:rPr>
+        <w:rStyle w:val="PageNumber"/>
+      </w:rPr>
+      <w:tab/>
+    </w:r>
+    <w:r>
+      <w:rPr>
+        <w:rStyle w:val="PageNumber"/>
+      </w:rPr>
       <w:fldChar w:fldCharType="begin"/>
     </w:r>
     <w:r>
-      <w:instrText xml:space="preserve"> NUMPAGES  \* MERGEFORMAT </w:instrText>
+      <w:rPr>
+        <w:rStyle w:val="PageNumber"/>
+      </w:rPr>
+      <w:instrText xml:space="preserve"> DATE  \l </w:instrText>
     </w:r>
     <w:r>
+      <w:rPr>
+        <w:rStyle w:val="PageNumber"/>
+      </w:rPr>
       <w:fldChar w:fldCharType="separate"/>
     </w:r>
     <w:r>
@@ -868,54 +992,14 @@
         <w:rStyle w:val="PageNumber"/>
         <w:noProof/>
       </w:rPr>
-      <w:t>1</w:t>
+      <w:t>3/22/2013</w:t>
     </w:r>
     <w:r>
       <w:rPr>
         <w:rStyle w:val="PageNumber"/>
-        <w:noProof/>
       </w:rPr>
       <w:fldChar w:fldCharType="end"/>
     </w:r>
-    <w:r>
-      <w:rPr>
-        <w:rStyle w:val="PageNumber"/>
-      </w:rPr>
-      <w:tab/>
-    </w:r>
-    <w:r>
-      <w:rPr>
-        <w:rStyle w:val="PageNumber"/>
-      </w:rPr>
-      <w:fldChar w:fldCharType="begin"/>
-    </w:r>
-    <w:r>
-      <w:rPr>
-        <w:rStyle w:val="PageNumber"/>
-      </w:rPr>
-      <w:instrText xml:space="preserve"> DATE  \l </w:instrText>
-    </w:r>
-    <w:r>
-      <w:rPr>
-        <w:rStyle w:val="PageNumber"/>
-      </w:rPr>
-      <w:fldChar w:fldCharType="separate"/>
-    </w:r>
-    <w:r>
-      <w:rPr>
-        <w:rStyle w:val="PageNumber"/>
-        <w:noProof/>
-      </w:rPr>
-      <w:t>3/20/2013</w:t>
-    </w:r>
-    <w:r>
-      <w:rPr>
-        <w:rStyle w:val="PageNumber"/>
-      </w:rPr>
-      <w:fldChar w:fldCharType="end"/>
-    </w:r>
-    <w:bookmarkStart w:id="0" w:name="_GoBack"/>
-    <w:bookmarkEnd w:id="0"/>
   </w:p>
 </w:ftr>
 </file>
@@ -3549,7 +3633,7 @@
 </file>
 
 <file path=customXml/itemProps1.xml><?xml version="1.0" encoding="utf-8"?>
-<ds:datastoreItem xmlns:ds="http://schemas.openxmlformats.org/officeDocument/2006/customXml" ds:itemID="{AC6889A2-EFE2-484C-A4BC-EDA648180AD1}">
+<ds:datastoreItem xmlns:ds="http://schemas.openxmlformats.org/officeDocument/2006/customXml" ds:itemID="{6CFFEBBD-1873-495C-B9B4-F967094E6F23}">
   <ds:schemaRefs>
     <ds:schemaRef ds:uri="http://schemas.openxmlformats.org/officeDocument/2006/bibliography"/>
   </ds:schemaRefs>

</xml_diff>